<commit_message>
Omskrevet Forbruger Test/Feedback fra forbruger test 4-5.docx. Så det ikke bare er stikord der står
</commit_message>
<xml_diff>
--- a/Forbruger Test/Feedback fra forbruger test 4-5.docx
+++ b/Forbruger Test/Feedback fra forbruger test 4-5.docx
@@ -20,11 +20,12 @@
       <w:r>
         <w:t xml:space="preserve">Roy </w:t>
       </w:r>
-      <w:proofErr w:type="spellStart"/>
-      <w:r>
-        <w:t>weber</w:t>
-      </w:r>
-      <w:proofErr w:type="spellEnd"/>
+      <w:r>
+        <w:t>W</w:t>
+      </w:r>
+      <w:r>
+        <w:t>eber</w:t>
+      </w:r>
       <w:r>
         <w:br/>
         <w:t>Alder:</w:t>
@@ -58,15 +59,7 @@
         <w:t>1:</w:t>
       </w:r>
       <w:r>
-        <w:t xml:space="preserve">  Lidt i tvivl om </w:t>
-      </w:r>
-      <w:proofErr w:type="gramStart"/>
-      <w:r>
-        <w:t>opgaven..</w:t>
-      </w:r>
-      <w:proofErr w:type="gramEnd"/>
-      <w:r>
-        <w:t xml:space="preserve"> Men kommer fint med igen. </w:t>
+        <w:t xml:space="preserve"> Efter lidt tid får Roy tilføjet ”</w:t>
       </w:r>
       <w:proofErr w:type="spellStart"/>
       <w:r>
@@ -74,7 +67,22 @@
       </w:r>
       <w:proofErr w:type="spellEnd"/>
       <w:r>
-        <w:t xml:space="preserve"> bliver tilføjet. Ved ikke hvad han skal efter han har tilføjet den første forretning. </w:t>
+        <w:t>” til Pristjek220, da han er lidt forsigtig foran en computer</w:t>
+      </w:r>
+      <w:r>
+        <w:t xml:space="preserve">. </w:t>
+      </w:r>
+      <w:r>
+        <w:t xml:space="preserve">Roy ved ikke hvad han skal efter han </w:t>
+      </w:r>
+      <w:r>
+        <w:t>har tilføjet den første forretning</w:t>
+      </w:r>
+      <w:r>
+        <w:t>, da han ikke lægger mærke til labelen der fortæller forretningen er tilføjet og der ikke er andet til at indikerer at kommandoen er udført</w:t>
+      </w:r>
+      <w:r>
+        <w:t xml:space="preserve">. </w:t>
       </w:r>
     </w:p>
     <w:p>
@@ -85,21 +93,17 @@
       <w:r>
         <w:t xml:space="preserve"> </w:t>
       </w:r>
-      <w:proofErr w:type="spellStart"/>
-      <w:r>
-        <w:t>Overvejde</w:t>
-      </w:r>
-      <w:proofErr w:type="spellEnd"/>
-      <w:r>
-        <w:t xml:space="preserve"> fjern </w:t>
-      </w:r>
-      <w:proofErr w:type="gramStart"/>
-      <w:r>
-        <w:t>produkt..</w:t>
-      </w:r>
-      <w:proofErr w:type="gramEnd"/>
-      <w:r>
-        <w:t xml:space="preserve"> Men kom rigtigt ind under fjern forretning.</w:t>
+      <w:r>
+        <w:t>Roy overvejede at gå ind under fjernprodukt, m</w:t>
+      </w:r>
+      <w:r>
+        <w:t xml:space="preserve">en kom rigtigt </w:t>
+      </w:r>
+      <w:r>
+        <w:t xml:space="preserve">nok </w:t>
+      </w:r>
+      <w:r>
+        <w:t>ind under fjern forretning.</w:t>
       </w:r>
     </w:p>
     <w:p>
@@ -108,65 +112,78 @@
         <w:t>3:</w:t>
       </w:r>
       <w:r>
-        <w:t xml:space="preserve"> Lidt i tvivl med </w:t>
-      </w:r>
-      <w:proofErr w:type="gramStart"/>
-      <w:r>
-        <w:t>brugernavnet..</w:t>
-      </w:r>
-      <w:proofErr w:type="gramEnd"/>
-      <w:r>
-        <w:t xml:space="preserve"> </w:t>
-      </w:r>
-      <w:proofErr w:type="gramStart"/>
-      <w:r>
-        <w:t>tænker</w:t>
-      </w:r>
-      <w:proofErr w:type="gramEnd"/>
-      <w:r>
-        <w:t xml:space="preserve"> det skal være et tilfældigt brugernavn. (Får hint: log ind som </w:t>
+        <w:t xml:space="preserve"> </w:t>
+      </w:r>
+      <w:r>
+        <w:t>Når Roy skal logge ind som forretningsmanager ved han ikke hvad brugernavnet eller koden skal være.</w:t>
+      </w:r>
+      <w:r>
+        <w:t xml:space="preserve"> </w:t>
+      </w:r>
+      <w:r>
+        <w:t>T</w:t>
+      </w:r>
+      <w:r>
+        <w:t xml:space="preserve">ænker det </w:t>
+      </w:r>
+      <w:r>
+        <w:t>er</w:t>
+      </w:r>
+      <w:r>
+        <w:t xml:space="preserve"> et tilfældigt brugernavn.</w:t>
+      </w:r>
+      <w:r>
+        <w:t xml:space="preserve"> Han har ikke helt forstået at han har tilføjet loginet til Pristjek220 i det første skridt.</w:t>
+      </w:r>
+    </w:p>
+    <w:p>
+      <w:r>
+        <w:t xml:space="preserve">Efter han får logget ind som </w:t>
       </w:r>
       <w:proofErr w:type="spellStart"/>
       <w:r>
-        <w:t>meny</w:t>
+        <w:t>Meny</w:t>
       </w:r>
       <w:proofErr w:type="spellEnd"/>
       <w:r>
-        <w:t>)</w:t>
-      </w:r>
-    </w:p>
-    <w:p>
-      <w:r>
-        <w:t xml:space="preserve">Kan med lethed tilføje produkter til </w:t>
+        <w:t xml:space="preserve">, får han med lethed tilføjet 5 produkter til </w:t>
       </w:r>
       <w:proofErr w:type="spellStart"/>
       <w:r>
-        <w:t>meny</w:t>
+        <w:t>Meny</w:t>
       </w:r>
       <w:proofErr w:type="spellEnd"/>
       <w:r>
+        <w:t>.</w:t>
+      </w:r>
+    </w:p>
+    <w:p>
+      <w:r>
+        <w:t>4:</w:t>
+      </w:r>
+      <w:r>
+        <w:t xml:space="preserve"> </w:t>
+      </w:r>
+      <w:r>
+        <w:t>Roy går med det samme ind under ændre pris menuen og får indtastet de produkter han gerne vil ændre prisen på samt en ny pris.</w:t>
+      </w:r>
+    </w:p>
+    <w:p/>
+    <w:p>
+      <w:r>
+        <w:t>5:</w:t>
+      </w:r>
+      <w:r>
+        <w:t xml:space="preserve"> </w:t>
+      </w:r>
+      <w:r>
+        <w:t>Uden at tøve går Roy ind under fjern produkt, for at få fjernet de produkter som ikke er blevet leveret</w:t>
+      </w:r>
+      <w:r>
         <w:t xml:space="preserve">. </w:t>
       </w:r>
-    </w:p>
-    <w:p/>
-    <w:p>
-      <w:r>
-        <w:t>4:</w:t>
-      </w:r>
-      <w:r>
-        <w:t xml:space="preserve"> Går med det samme ind under ændre pris. Skriver produkter og den nye pris. </w:t>
-      </w:r>
-    </w:p>
-    <w:p/>
-    <w:p>
-      <w:r>
-        <w:t>5:</w:t>
-      </w:r>
-      <w:r>
-        <w:t xml:space="preserve"> Går under fjern produkt uden at tøve. </w:t>
-      </w:r>
-      <w:r>
-        <w:t>Går fint ind under tilføj produkt og tilføjer produkterne</w:t>
+      <w:r>
+        <w:t>Da han efter dette får af vide at han nu har fået dobbelt så mange af dem ugen efter. Tilføjer han dem til forretningen med en lavere pris, uden problemer.</w:t>
       </w:r>
     </w:p>
     <w:p>
@@ -175,7 +192,10 @@
         <w:t>6:</w:t>
       </w:r>
       <w:r>
-        <w:t xml:space="preserve">  Går under søg efter produkt og søger efter produktet.</w:t>
+        <w:t xml:space="preserve">  </w:t>
+      </w:r>
+      <w:r>
+        <w:t>Roy går ind under Søg efter produkt, som hans første valg, og får indtastet det produkt han leder efter ind og får lavet en søgning.</w:t>
       </w:r>
       <w:r>
         <w:br/>
@@ -183,7 +203,13 @@
     </w:p>
     <w:p>
       <w:r>
-        <w:t xml:space="preserve">7: Forbliver i søg efter en vare og taster produkterne ind til salaten. Kommer efter lidt tid under indkøbslist og får skrevet produkterne til hans salat ind. </w:t>
+        <w:t>7: Forbliver i søg efter en vare og taster produkterne ind til salaten</w:t>
+      </w:r>
+      <w:r>
+        <w:t>, en efter en</w:t>
+      </w:r>
+      <w:r>
+        <w:t xml:space="preserve">. Kommer efter lidt tid under indkøbslist og får skrevet produkterne til hans salat ind. </w:t>
       </w:r>
       <w:r>
         <w:t>Efter indtastningen af produkter, er der lidt tvivl om hvordan man finder ud af hvordan man kommer videre. (Hint givet: klikket ind på den genereret liste.)  E-mail bliver nemt fundet og får sendt til sin mail.</w:t>
@@ -195,23 +221,61 @@
         <w:t>8:</w:t>
       </w:r>
       <w:r>
-        <w:t xml:space="preserve"> Prøver at ændre forretningen på den genereret liste (der er kun 1 produkt der er i listen) Lidt forvirret og kommer ind på søg efter vare og klikker lidt rundt. Får fra valgt </w:t>
-      </w:r>
-      <w:proofErr w:type="spellStart"/>
-      <w:r>
-        <w:t>føtex</w:t>
-      </w:r>
-      <w:proofErr w:type="spellEnd"/>
-      <w:r>
-        <w:t xml:space="preserve"> og rema1000, får </w:t>
-      </w:r>
-      <w:proofErr w:type="spellStart"/>
-      <w:r>
-        <w:t>derfter</w:t>
-      </w:r>
-      <w:proofErr w:type="spellEnd"/>
-      <w:r>
-        <w:t xml:space="preserve"> genereret listen og sendt til mail.</w:t>
+        <w:t xml:space="preserve"> Prøver at ændre forre</w:t>
+      </w:r>
+      <w:r>
+        <w:t xml:space="preserve">tningen på den genereret liste, da </w:t>
+      </w:r>
+      <w:r>
+        <w:t>der e</w:t>
+      </w:r>
+      <w:r>
+        <w:t>r kun 1 produkt der er i listen.</w:t>
+      </w:r>
+      <w:r>
+        <w:t xml:space="preserve"> </w:t>
+      </w:r>
+      <w:r>
+        <w:t xml:space="preserve">Roy går derefter </w:t>
+      </w:r>
+      <w:r>
+        <w:t>ind på søg efter vare og klikker lidt rundt</w:t>
+      </w:r>
+      <w:r>
+        <w:t>, da han ikke ved hvordan han slår søgningen i en forretning fra</w:t>
+      </w:r>
+      <w:r>
+        <w:t xml:space="preserve">. </w:t>
+      </w:r>
+      <w:r>
+        <w:t>Efter lidt søgen finder han frem til listen hvor man kan slå forretningerne fra, og f</w:t>
+      </w:r>
+      <w:r>
+        <w:t xml:space="preserve">år fra valgt </w:t>
+      </w:r>
+      <w:r>
+        <w:t>F</w:t>
+      </w:r>
+      <w:r>
+        <w:t xml:space="preserve">øtex og </w:t>
+      </w:r>
+      <w:r>
+        <w:t>R</w:t>
+      </w:r>
+      <w:r>
+        <w:t>ema1000, får der</w:t>
+      </w:r>
+      <w:r>
+        <w:t>e</w:t>
+      </w:r>
+      <w:r>
+        <w:t xml:space="preserve">fter genereret listen og sendt til </w:t>
+      </w:r>
+      <w:r>
+        <w:t xml:space="preserve">sin </w:t>
+      </w:r>
+      <w:r>
+        <w:t>mail.</w:t>
       </w:r>
     </w:p>
     <w:p>
@@ -219,7 +283,10 @@
         <w:t>9:</w:t>
       </w:r>
       <w:r>
-        <w:t xml:space="preserve"> Søger efter produkterne enkeltvis i søg efter produkt. Derefter laves listen.</w:t>
+        <w:t xml:space="preserve"> </w:t>
+      </w:r>
+      <w:r>
+        <w:t>Roy går igen ind under søg efter produkt menuen og søger efter sine produkter til pandekager inden han går ind under indkøbslisten.</w:t>
       </w:r>
     </w:p>
     <w:p/>
@@ -231,7 +298,19 @@
         <w:t xml:space="preserve"> </w:t>
       </w:r>
       <w:r>
-        <w:t>Tøver lidt på hvor han skal tælle op henne. Første valg er det rigtige. Ikke helt sikker på hvordan han tager indkøbs listen med sig.</w:t>
+        <w:t>Tøver</w:t>
+      </w:r>
+      <w:r>
+        <w:t xml:space="preserve"> lidt på hvor han skal tælle antallet af produkter op </w:t>
+      </w:r>
+      <w:r>
+        <w:t xml:space="preserve">henne. </w:t>
+      </w:r>
+      <w:r>
+        <w:t>Dog er det første sted han leder det rigtige sted</w:t>
+      </w:r>
+      <w:r>
+        <w:t>.</w:t>
       </w:r>
     </w:p>
     <w:p/>
@@ -242,7 +321,7 @@
     </w:p>
     <w:p>
       <w:r>
-        <w:t>Gerne noget han ville kunne bruge hvis det kom ud.</w:t>
+        <w:t>Han kunne godt se sig selv bruge programmet, hvis det blev udgivet.</w:t>
       </w:r>
     </w:p>
     <w:p/>
@@ -253,28 +332,10 @@
     </w:p>
     <w:p>
       <w:r>
-        <w:t xml:space="preserve">Han synes programmet er rigtigt fint. </w:t>
-      </w:r>
-    </w:p>
-    <w:p/>
-    <w:p>
-      <w:r>
-        <w:t>Self note:</w:t>
-      </w:r>
-    </w:p>
-    <w:p>
-      <w:r>
-        <w:t>Generer indkøbsliste knappen burde gøres mere tydelig.</w:t>
-      </w:r>
-    </w:p>
-    <w:p>
-      <w:r>
-        <w:t>Labels skal være der i længere tid.</w:t>
-      </w:r>
-    </w:p>
-    <w:p>
-      <w:r>
-        <w:t>Under tilføj forretning gøre mere tydeligt at det er sket.</w:t>
+        <w:t xml:space="preserve">Han synes programmet er rigtigt </w:t>
+      </w:r>
+      <w:r>
+        <w:t>fint.</w:t>
       </w:r>
       <w:r>
         <w:br w:type="page"/>
@@ -310,7 +371,19 @@
         <w:t>Hyppighed af computer brug:</w:t>
       </w:r>
       <w:r>
-        <w:t xml:space="preserve"> 2 dage </w:t>
+        <w:t xml:space="preserve"> </w:t>
+      </w:r>
+      <w:r>
+        <w:t xml:space="preserve">hver </w:t>
+      </w:r>
+      <w:r>
+        <w:t>2</w:t>
+      </w:r>
+      <w:r>
+        <w:t>. dag</w:t>
+      </w:r>
+      <w:r>
+        <w:t xml:space="preserve"> </w:t>
       </w:r>
     </w:p>
     <w:p/>
@@ -319,7 +392,18 @@
         <w:t>1:</w:t>
       </w:r>
       <w:r>
-        <w:t xml:space="preserve"> får fint tilføjet forretninger hurtigt og uden problemer.</w:t>
+        <w:t xml:space="preserve"> </w:t>
+      </w:r>
+      <w:r>
+        <w:t>Får lynhurtigt tilføjet forretningerne ”</w:t>
+      </w:r>
+      <w:proofErr w:type="spellStart"/>
+      <w:r>
+        <w:t>Meny</w:t>
+      </w:r>
+      <w:proofErr w:type="spellEnd"/>
+      <w:r>
+        <w:t>” og ”Super Spar” til Pristjek220.</w:t>
       </w:r>
     </w:p>
     <w:p>
@@ -328,7 +412,18 @@
         <w:t>2:</w:t>
       </w:r>
       <w:r>
-        <w:t xml:space="preserve"> Får hurtigt fjernet forretningen uden problemer</w:t>
+        <w:t xml:space="preserve"> </w:t>
+      </w:r>
+      <w:r>
+        <w:t>Uden problemer går Sally ind under Fjernforretning da hun får af vide at ”</w:t>
+      </w:r>
+      <w:proofErr w:type="spellStart"/>
+      <w:r>
+        <w:t>Meny</w:t>
+      </w:r>
+      <w:proofErr w:type="spellEnd"/>
+      <w:r>
+        <w:t>” har opkøbt ”Super Spar”, og får fjernet ”Super Spar” fra Pristjek220.</w:t>
       </w:r>
     </w:p>
     <w:p>
@@ -337,13 +432,10 @@
         <w:t>3:</w:t>
       </w:r>
       <w:r>
-        <w:t xml:space="preserve"> Kommer nemt ind under den rigti</w:t>
-      </w:r>
-      <w:r>
-        <w:t>g</w:t>
-      </w:r>
-      <w:r>
-        <w:t>e fane og får tilføjet produkterne</w:t>
+        <w:t xml:space="preserve"> </w:t>
+      </w:r>
+      <w:r>
+        <w:t xml:space="preserve">Ingen problemer med at logge ind som forretningsmanager og få tilføjet produkter til forretningen. </w:t>
       </w:r>
     </w:p>
     <w:p>
@@ -354,243 +446,172 @@
         <w:t xml:space="preserve"> Går med det samme ind </w:t>
       </w:r>
       <w:r>
-        <w:t xml:space="preserve">under fanen til at ændre prisen: lidt træls hun ikke bare kan skrive 40. men skal være på ,00 </w:t>
-      </w:r>
-      <w:proofErr w:type="gramStart"/>
-      <w:r>
-        <w:t>på..</w:t>
-      </w:r>
-      <w:proofErr w:type="gramEnd"/>
-      <w:r>
-        <w:t xml:space="preserve"> Kan ikke trykke enter i </w:t>
+        <w:t>under fanen til at ændre prisen</w:t>
+      </w:r>
+      <w:r>
+        <w:t xml:space="preserve">, hun synes dog det er lidt træls hun ikke kan skrive 40kr. men skal skrive 40,00kr. </w:t>
+      </w:r>
+    </w:p>
+    <w:p>
+      <w:r>
+        <w:t>5:</w:t>
+      </w:r>
+      <w:r>
+        <w:t xml:space="preserve"> </w:t>
+      </w:r>
+      <w:r>
+        <w:t>Uden tøven går Sally ind under fjern produkt menuen og får fjernet de produkter som ikke er blevet leveret. Hvorefter produkterne bliver tilføjet med en billigere pris da der bliver leveret for mange af dem.</w:t>
+      </w:r>
+    </w:p>
+    <w:p>
+      <w:r>
+        <w:br/>
+      </w:r>
+      <w:r>
+        <w:t>6</w:t>
+      </w:r>
+      <w:r>
+        <w:t>:</w:t>
+      </w:r>
+      <w:r>
+        <w:t xml:space="preserve"> </w:t>
+      </w:r>
+      <w:r>
+        <w:t xml:space="preserve">Går super hurtigt ind under søg efter et produkt og finder ud af </w:t>
       </w:r>
       <w:proofErr w:type="spellStart"/>
       <w:r>
+        <w:t>L</w:t>
+      </w:r>
+      <w:r>
+        <w:t>idl</w:t>
+      </w:r>
+      <w:proofErr w:type="spellEnd"/>
+      <w:r>
+        <w:t xml:space="preserve"> er den billigste forretning til det produkt hun har søgt efter.</w:t>
+      </w:r>
+    </w:p>
+    <w:p/>
+    <w:p>
+      <w:r>
+        <w:t xml:space="preserve">7: Hurtigt ind under </w:t>
+      </w:r>
+      <w:r>
+        <w:t>menuen</w:t>
+      </w:r>
+      <w:r>
+        <w:t xml:space="preserve"> til indkøbsliste og tilføjer produkter og kommer ind </w:t>
+      </w:r>
+      <w:r>
+        <w:t>under den genereret indkøbsliste</w:t>
+      </w:r>
+      <w:r>
+        <w:t>. Synes det er smart den finder den billigste forretning</w:t>
+      </w:r>
+      <w:r>
+        <w:t xml:space="preserve"> for alle produkterne, og sammenligner prisen med den</w:t>
+      </w:r>
+      <w:r>
+        <w:t xml:space="preserve">. </w:t>
+      </w:r>
+    </w:p>
+    <w:p>
+      <w:r>
+        <w:t xml:space="preserve">8: </w:t>
+      </w:r>
+      <w:r>
+        <w:t>Kan ikke finde hvor man slår en forretning fra, man ikke har lyst til at handle i, og kommer ind under søg efter produkt menuen</w:t>
+      </w:r>
+      <w:r>
+        <w:t xml:space="preserve">. </w:t>
+      </w:r>
+      <w:r>
+        <w:t>Efter lidt søgen finder hun det og får slået en forretning fra.</w:t>
+      </w:r>
+    </w:p>
+    <w:p>
+      <w:r>
+        <w:t xml:space="preserve">9: Tilføjer hurtigt de nye </w:t>
+      </w:r>
+      <w:r>
+        <w:t xml:space="preserve">produkter </w:t>
+      </w:r>
+      <w:r>
+        <w:t>til pandekager.</w:t>
+      </w:r>
+    </w:p>
+    <w:p>
+      <w:r>
+        <w:t xml:space="preserve"> </w:t>
+      </w:r>
+      <w:r>
+        <w:t xml:space="preserve">10: </w:t>
+      </w:r>
+      <w:r>
+        <w:t>Opgaven bliver klaret hurtigt og uden problemer.</w:t>
+      </w:r>
+      <w:r>
+        <w:br/>
+      </w:r>
+    </w:p>
+    <w:p>
+      <w:r>
+        <w:t>Ville programmet være et ønske når det er færdigt?:</w:t>
+      </w:r>
+    </w:p>
+    <w:p>
+      <w:r>
+        <w:t>Hun laver ikke rigtig indkøbslister men er mere til impuls</w:t>
+      </w:r>
+      <w:r>
+        <w:t xml:space="preserve">indkøb. Men tænker det godt </w:t>
+      </w:r>
+      <w:r>
+        <w:t xml:space="preserve">kunne </w:t>
+      </w:r>
+      <w:r>
+        <w:t>være no</w:t>
+      </w:r>
+      <w:r>
+        <w:t>get andre</w:t>
+      </w:r>
+      <w:r>
+        <w:t xml:space="preserve"> kunne bruge</w:t>
+      </w:r>
+      <w:r>
+        <w:t>. Dog ikke ældre mennesker da de er glade for at sidde og kigge i tilbudsaviserne.</w:t>
+      </w:r>
+    </w:p>
+    <w:p>
+      <w:r>
+        <w:t>Yderlige kommentar:</w:t>
+      </w:r>
+    </w:p>
+    <w:p>
+      <w:r>
+        <w:t xml:space="preserve">Rigtig glad for genveje, og kunne ikke trykke enter i </w:t>
+      </w:r>
+      <w:proofErr w:type="spellStart"/>
+      <w:r>
         <w:t>confirm</w:t>
       </w:r>
       <w:proofErr w:type="spellEnd"/>
       <w:r>
-        <w:t>.</w:t>
-      </w:r>
-    </w:p>
-    <w:p>
-      <w:r>
-        <w:t>5:</w:t>
-      </w:r>
-      <w:r>
-        <w:t xml:space="preserve"> klaret hurtigt  </w:t>
-      </w:r>
-    </w:p>
-    <w:p>
-      <w:r>
-        <w:br/>
-      </w:r>
-      <w:r>
-        <w:t>6</w:t>
-      </w:r>
-      <w:r>
-        <w:t>:</w:t>
-      </w:r>
-      <w:r>
-        <w:t xml:space="preserve"> Klaret hurtigt billigt i </w:t>
+        <w:t xml:space="preserve"> </w:t>
       </w:r>
       <w:proofErr w:type="spellStart"/>
       <w:r>
-        <w:t>lidl</w:t>
-      </w:r>
+        <w:t>boxene</w:t>
+      </w:r>
+      <w:proofErr w:type="spellEnd"/>
+      <w:r>
+        <w:t xml:space="preserve"> som svaret ja.</w:t>
+      </w:r>
+    </w:p>
+    <w:p>
       <w:bookmarkStart w:id="0" w:name="_GoBack"/>
       <w:bookmarkEnd w:id="0"/>
-      <w:proofErr w:type="spellEnd"/>
-    </w:p>
-    <w:p>
-      <w:r>
-        <w:t xml:space="preserve">7: Hurtigt ind under fanen til indkøbsliste og tilføjer produkter og kommer ind </w:t>
-      </w:r>
-      <w:proofErr w:type="gramStart"/>
-      <w:r>
-        <w:t>listen..</w:t>
-      </w:r>
-      <w:proofErr w:type="gramEnd"/>
-      <w:r>
-        <w:t xml:space="preserve"> Synes det er smart den finder den billigste forretning. </w:t>
-      </w:r>
-    </w:p>
-    <w:p>
-      <w:r>
-        <w:t xml:space="preserve">8: Går igen ind under søg efter </w:t>
-      </w:r>
-      <w:proofErr w:type="gramStart"/>
-      <w:r>
-        <w:t>produkt..</w:t>
-      </w:r>
-      <w:proofErr w:type="gramEnd"/>
-      <w:r>
-        <w:t xml:space="preserve"> Ved ikke hvor man fjerne en forretning.</w:t>
-      </w:r>
-    </w:p>
-    <w:p>
-      <w:r>
-        <w:t>9: Tilføjer hurtigt de nye til pandekager. Får ikke slettet de nye ting</w:t>
-      </w:r>
-    </w:p>
-    <w:p>
-      <w:r>
-        <w:t>10: Bliver klaret uden problemer</w:t>
-      </w:r>
-      <w:r>
-        <w:br/>
-      </w:r>
-    </w:p>
-    <w:p>
-      <w:r>
-        <w:t>Ville programmet være et ønske når det er færdigt?:</w:t>
-      </w:r>
-    </w:p>
-    <w:p>
-      <w:r>
-        <w:t>Mere til impuls indkøb. Men tænker det godt være noget man kunne bruge</w:t>
-      </w:r>
-    </w:p>
-    <w:p>
-      <w:r>
-        <w:t>Yderlige kommentar:</w:t>
-      </w:r>
-    </w:p>
-    <w:p>
-      <w:r>
-        <w:t>Rigtig glad for genveje, hvilket vi har en del af, men mangler lidt rundt omkring</w:t>
-      </w:r>
-    </w:p>
-    <w:p>
-      <w:r>
-        <w:br w:type="page"/>
-      </w:r>
-    </w:p>
-    <w:p>
-      <w:r>
-        <w:t>Navn:</w:t>
-      </w:r>
-      <w:r>
-        <w:t xml:space="preserve"> </w:t>
-      </w:r>
-      <w:r>
-        <w:br/>
-        <w:t>Alder:</w:t>
-      </w:r>
-      <w:r>
-        <w:br/>
-        <w:t>Køn:</w:t>
-      </w:r>
-      <w:r>
-        <w:br/>
-        <w:t>Hyppighed af computer brug:</w:t>
-      </w:r>
-    </w:p>
-    <w:p>
-      <w:r>
-        <w:t>1:</w:t>
-      </w:r>
-      <w:r>
-        <w:br/>
-        <w:t>2:</w:t>
-      </w:r>
-      <w:r>
-        <w:br/>
-        <w:t>3:</w:t>
-      </w:r>
-    </w:p>
-    <w:p>
-      <w:r>
-        <w:t>4:</w:t>
-      </w:r>
-    </w:p>
-    <w:p>
-      <w:r>
-        <w:t>5:</w:t>
-      </w:r>
-      <w:r>
-        <w:br/>
-        <w:t>6:</w:t>
-      </w:r>
-      <w:r>
-        <w:br/>
-      </w:r>
-    </w:p>
-    <w:p>
-      <w:r>
-        <w:t>Ville programmet være et ønske når det er færdigt?:</w:t>
-      </w:r>
-    </w:p>
-    <w:p/>
-    <w:p>
-      <w:r>
-        <w:t>Yderlige kommentar:</w:t>
-      </w:r>
-    </w:p>
-    <w:p>
-      <w:r>
-        <w:br w:type="page"/>
-      </w:r>
-    </w:p>
-    <w:p>
-      <w:r>
-        <w:t>Navn:</w:t>
-      </w:r>
-      <w:r>
-        <w:br/>
-        <w:t>Alder:</w:t>
-      </w:r>
-      <w:r>
-        <w:br/>
-        <w:t>Køn:</w:t>
-      </w:r>
-      <w:r>
-        <w:br/>
-        <w:t>Hyppighed af computer brug:</w:t>
-      </w:r>
-    </w:p>
-    <w:p>
-      <w:r>
-        <w:t>1:</w:t>
-      </w:r>
-      <w:r>
-        <w:br/>
-        <w:t>2:</w:t>
-      </w:r>
-      <w:r>
-        <w:br/>
-        <w:t>3:</w:t>
-      </w:r>
-    </w:p>
-    <w:p>
-      <w:r>
-        <w:t>4:</w:t>
-      </w:r>
-    </w:p>
-    <w:p>
-      <w:r>
-        <w:t>5:</w:t>
-      </w:r>
-      <w:r>
-        <w:br/>
-        <w:t>6:</w:t>
-      </w:r>
-      <w:r>
-        <w:br/>
-      </w:r>
-    </w:p>
-    <w:p>
-      <w:r>
-        <w:t>Ville programmet være et ønske når det er færdigt?:</w:t>
-      </w:r>
-    </w:p>
-    <w:p/>
-    <w:p>
-      <w:r>
-        <w:t>Yderlige kommentar:</w:t>
-      </w:r>
-    </w:p>
-    <w:p/>
+    </w:p>
     <w:sectPr>
       <w:pgSz w:w="11906" w:h="16838"/>
       <w:pgMar w:top="1440" w:right="1440" w:bottom="1440" w:left="1440" w:header="708" w:footer="708" w:gutter="0"/>

</xml_diff>